<commit_message>
add fa and ss table values
</commit_message>
<xml_diff>
--- a/assests/templates/seismic/Seismic_Gen-Desc_710_asd.docx
+++ b/assests/templates/seismic/Seismic_Gen-Desc_710_asd.docx
@@ -5283,16 +5283,22 @@
             <w:pPr>
               <w:keepLines/>
             </w:pPr>
+            <w:proofErr w:type="spellStart"/>
+            <w:r>
+              <w:t>Ss</w:t>
+            </w:r>
+            <w:proofErr w:type="spellEnd"/>
             <w:r>
               <w:t xml:space="preserve"> </w:t>
             </w:r>
-            <w:proofErr w:type="spellStart"/>
-            <w:r>
-              <w:t>Ss</w:t>
-            </w:r>
-            <w:proofErr w:type="spellEnd"/>
-            <w:r>
-              <w:t>=0.082</w:t>
+            <w:r>
+              <w:t>=</w:t>
+            </w:r>
+            <w:r>
+              <w:t xml:space="preserve"> </w:t>
+            </w:r>
+            <w:r>
+              <w:t>0.082</w:t>
             </w:r>
           </w:p>
         </w:tc>
@@ -5347,6 +5353,8 @@
             <w:r>
               <w:t>= 1.60x0.082</w:t>
             </w:r>
+            <w:bookmarkStart w:id="47" w:name="_GoBack"/>
+            <w:bookmarkEnd w:id="47"/>
           </w:p>
           <w:p>
             <w:pPr>
@@ -5947,12 +5955,12 @@
           <w:szCs w:val="28"/>
         </w:rPr>
       </w:pPr>
-      <w:bookmarkStart w:id="47" w:name="_Toc145418421"/>
-      <w:bookmarkStart w:id="48" w:name="_Toc378836900"/>
-      <w:bookmarkStart w:id="49" w:name="_Toc431796473"/>
-      <w:bookmarkStart w:id="50" w:name="_Toc447468404"/>
-      <w:bookmarkStart w:id="51" w:name="_Toc450817560"/>
-      <w:bookmarkStart w:id="52" w:name="_Toc145418423"/>
+      <w:bookmarkStart w:id="48" w:name="_Toc145418421"/>
+      <w:bookmarkStart w:id="49" w:name="_Toc378836900"/>
+      <w:bookmarkStart w:id="50" w:name="_Toc431796473"/>
+      <w:bookmarkStart w:id="51" w:name="_Toc447468404"/>
+      <w:bookmarkStart w:id="52" w:name="_Toc450817560"/>
+      <w:bookmarkStart w:id="53" w:name="_Toc145418423"/>
       <w:r>
         <w:rPr>
           <w:b/>
@@ -5962,11 +5970,11 @@
         </w:rPr>
         <w:t>Temperature Loading</w:t>
       </w:r>
-      <w:bookmarkEnd w:id="47"/>
       <w:bookmarkEnd w:id="48"/>
       <w:bookmarkEnd w:id="49"/>
       <w:bookmarkEnd w:id="50"/>
       <w:bookmarkEnd w:id="51"/>
+      <w:bookmarkEnd w:id="52"/>
     </w:p>
     <w:p>
       <w:pPr>
@@ -6198,11 +6206,11 @@
           <w:szCs w:val="28"/>
         </w:rPr>
       </w:pPr>
-      <w:bookmarkStart w:id="53" w:name="_Toc145418422"/>
-      <w:bookmarkStart w:id="54" w:name="_Toc378836901"/>
-      <w:bookmarkStart w:id="55" w:name="_Toc431796474"/>
-      <w:bookmarkStart w:id="56" w:name="_Toc447468405"/>
-      <w:bookmarkStart w:id="57" w:name="_Toc450817561"/>
+      <w:bookmarkStart w:id="54" w:name="_Toc145418422"/>
+      <w:bookmarkStart w:id="55" w:name="_Toc378836901"/>
+      <w:bookmarkStart w:id="56" w:name="_Toc431796474"/>
+      <w:bookmarkStart w:id="57" w:name="_Toc447468405"/>
+      <w:bookmarkStart w:id="58" w:name="_Toc450817561"/>
       <w:r>
         <w:rPr>
           <w:b/>
@@ -6221,11 +6229,11 @@
         </w:rPr>
         <w:t>Primary Load Cases</w:t>
       </w:r>
-      <w:bookmarkEnd w:id="53"/>
       <w:bookmarkEnd w:id="54"/>
       <w:bookmarkEnd w:id="55"/>
       <w:bookmarkEnd w:id="56"/>
       <w:bookmarkEnd w:id="57"/>
+      <w:bookmarkEnd w:id="58"/>
       <w:r>
         <w:rPr>
           <w:b/>
@@ -8678,7 +8686,7 @@
       </w:pPr>
     </w:p>
     <w:bookmarkEnd w:id="2"/>
-    <w:bookmarkEnd w:id="52"/>
+    <w:bookmarkEnd w:id="53"/>
     <w:p>
       <w:pPr>
         <w:rPr>
@@ -12579,8 +12587,6 @@
             <w:vAlign w:val="center"/>
           </w:tcPr>
           <w:p>
-            <w:bookmarkStart w:id="58" w:name="_GoBack"/>
-            <w:bookmarkEnd w:id="58"/>
             <w:r>
               <w:t>0.6D + 0.7E</w:t>
             </w:r>
@@ -17103,7 +17109,7 @@
         <w:sz w:val="16"/>
         <w:szCs w:val="16"/>
       </w:rPr>
-      <w:t>7</w:t>
+      <w:t>8</w:t>
     </w:r>
     <w:r>
       <w:rPr>
@@ -21650,7 +21656,7 @@
 </file>
 
 <file path=customXml/itemProps1.xml><?xml version="1.0" encoding="utf-8"?>
-<ds:datastoreItem xmlns:ds="http://schemas.openxmlformats.org/officeDocument/2006/customXml" ds:itemID="{B355F1E5-8C8C-4F1B-AB79-9B2A1C0FC9C2}">
+<ds:datastoreItem xmlns:ds="http://schemas.openxmlformats.org/officeDocument/2006/customXml" ds:itemID="{D1B1EC8D-D2DF-4AE5-9A60-CCFA9D7A78D2}">
   <ds:schemaRefs>
     <ds:schemaRef ds:uri="http://schemas.openxmlformats.org/officeDocument/2006/bibliography"/>
   </ds:schemaRefs>

</xml_diff>

<commit_message>
update templates with seismic data
</commit_message>
<xml_diff>
--- a/assests/templates/seismic/Seismic_Gen-Desc_710_asd.docx
+++ b/assests/templates/seismic/Seismic_Gen-Desc_710_asd.docx
@@ -4501,6 +4501,7 @@
         </w:rPr>
         <w:br w:type="page"/>
       </w:r>
+      <w:bookmarkStart w:id="47" w:name="_GoBack"/>
       <w:bookmarkEnd w:id="46"/>
       <w:r>
         <w:rPr>
@@ -5353,8 +5354,6 @@
             <w:r>
               <w:t>= 1.60x0.082</w:t>
             </w:r>
-            <w:bookmarkStart w:id="47" w:name="_GoBack"/>
-            <w:bookmarkEnd w:id="47"/>
           </w:p>
           <w:p>
             <w:pPr>
@@ -5871,6 +5870,7 @@
       <w:r>
         <w:br w:type="page"/>
       </w:r>
+      <w:bookmarkEnd w:id="47"/>
     </w:p>
     <w:p>
       <w:pPr>
@@ -6334,7 +6334,6 @@
             <w:proofErr w:type="spellStart"/>
             <w:r>
               <w:rPr>
-                <w:b/>
                 <w:bCs/>
                 <w:i/>
                 <w:iCs/>
@@ -6345,7 +6344,6 @@
             </w:r>
             <w:r>
               <w:rPr>
-                <w:b/>
                 <w:bCs/>
                 <w:i/>
                 <w:iCs/>
@@ -6447,7 +6445,6 @@
             <w:proofErr w:type="spellStart"/>
             <w:r>
               <w:rPr>
-                <w:b/>
                 <w:bCs/>
                 <w:i/>
                 <w:iCs/>
@@ -6456,7 +6453,6 @@
             </w:r>
             <w:r>
               <w:rPr>
-                <w:b/>
                 <w:bCs/>
                 <w:i/>
                 <w:iCs/>
@@ -6485,31 +6481,32 @@
               </w:rPr>
             </w:pPr>
             <w:r>
-              <w:t>Roof Dead Loads</w:t>
-            </w:r>
-            <w:r>
               <w:rPr>
                 <w:sz w:val="22"/>
                 <w:szCs w:val="22"/>
               </w:rPr>
-              <w:t xml:space="preserve"> = </w:t>
-            </w:r>
-            <w:r>
-              <w:t>0.10</w:t>
-            </w:r>
-            <w:r>
-              <w:t xml:space="preserve"> </w:t>
+              <w:t xml:space="preserve">Roof Dead Loads = 0.10 </w:t>
             </w:r>
             <w:proofErr w:type="spellStart"/>
             <w:r>
+              <w:rPr>
+                <w:sz w:val="22"/>
+                <w:szCs w:val="22"/>
+              </w:rPr>
               <w:t>kN</w:t>
             </w:r>
             <w:proofErr w:type="spellEnd"/>
             <w:r>
+              <w:rPr>
+                <w:sz w:val="22"/>
+                <w:szCs w:val="22"/>
+              </w:rPr>
               <w:t>/m</w:t>
             </w:r>
             <w:r>
               <w:rPr>
+                <w:sz w:val="22"/>
+                <w:szCs w:val="22"/>
                 <w:vertAlign w:val="superscript"/>
               </w:rPr>
               <w:t>2</w:t>
@@ -6561,7 +6558,6 @@
             </w:pPr>
             <w:r>
               <w:rPr>
-                <w:b/>
                 <w:bCs/>
                 <w:i/>
                 <w:iCs/>
@@ -6570,7 +6566,6 @@
             </w:r>
             <w:r>
               <w:rPr>
-                <w:b/>
                 <w:bCs/>
                 <w:i/>
                 <w:iCs/>
@@ -6707,7 +6702,6 @@
             <w:proofErr w:type="spellStart"/>
             <w:r>
               <w:rPr>
-                <w:b/>
                 <w:bCs/>
                 <w:i/>
                 <w:iCs/>
@@ -6718,7 +6712,6 @@
             </w:r>
             <w:r>
               <w:rPr>
-                <w:b/>
                 <w:bCs/>
                 <w:i/>
                 <w:iCs/>
@@ -6753,35 +6746,28 @@
                 <w:sz w:val="22"/>
                 <w:szCs w:val="22"/>
               </w:rPr>
-              <w:t>Roof Live</w:t>
-            </w:r>
+              <w:t xml:space="preserve">Roof Live Load = 0.60 </w:t>
+            </w:r>
+            <w:proofErr w:type="spellStart"/>
             <w:r>
               <w:rPr>
                 <w:sz w:val="22"/>
                 <w:szCs w:val="22"/>
               </w:rPr>
-              <w:t xml:space="preserve"> Load =</w:t>
-            </w:r>
+              <w:t>kN</w:t>
+            </w:r>
+            <w:proofErr w:type="spellEnd"/>
             <w:r>
               <w:rPr>
                 <w:sz w:val="22"/>
                 <w:szCs w:val="22"/>
               </w:rPr>
-              <w:t xml:space="preserve"> 0.60</w:t>
-            </w:r>
-            <w:r>
-              <w:t xml:space="preserve"> </w:t>
-            </w:r>
-            <w:proofErr w:type="spellStart"/>
-            <w:r>
-              <w:t>kN</w:t>
-            </w:r>
-            <w:proofErr w:type="spellEnd"/>
-            <w:r>
               <w:t>/m</w:t>
             </w:r>
             <w:r>
               <w:rPr>
+                <w:sz w:val="22"/>
+                <w:szCs w:val="22"/>
                 <w:vertAlign w:val="superscript"/>
               </w:rPr>
               <w:t>2</w:t>
@@ -7768,7 +7754,14 @@
                 <w:sz w:val="22"/>
                 <w:szCs w:val="22"/>
               </w:rPr>
-              <w:t>LC15</w:t>
+              <w:t>LC1</w:t>
+            </w:r>
+            <w:r>
+              <w:rPr>
+                <w:sz w:val="22"/>
+                <w:szCs w:val="22"/>
+              </w:rPr>
+              <w:t>2</w:t>
             </w:r>
           </w:p>
         </w:tc>
@@ -7904,7 +7897,14 @@
                 <w:sz w:val="22"/>
                 <w:szCs w:val="22"/>
               </w:rPr>
-              <w:t>14</w:t>
+              <w:t>1</w:t>
+            </w:r>
+            <w:r>
+              <w:rPr>
+                <w:sz w:val="22"/>
+                <w:szCs w:val="22"/>
+              </w:rPr>
+              <w:t>3</w:t>
             </w:r>
           </w:p>
         </w:tc>
@@ -8150,7 +8150,14 @@
                 <w:sz w:val="22"/>
                 <w:szCs w:val="22"/>
               </w:rPr>
-              <w:t>16</w:t>
+              <w:t>1</w:t>
+            </w:r>
+            <w:r>
+              <w:rPr>
+                <w:sz w:val="22"/>
+                <w:szCs w:val="22"/>
+              </w:rPr>
+              <w:t>5</w:t>
             </w:r>
           </w:p>
         </w:tc>
@@ -8274,7 +8281,14 @@
                 <w:sz w:val="22"/>
                 <w:szCs w:val="22"/>
               </w:rPr>
-              <w:t>17</w:t>
+              <w:t>1</w:t>
+            </w:r>
+            <w:r>
+              <w:rPr>
+                <w:sz w:val="22"/>
+                <w:szCs w:val="22"/>
+              </w:rPr>
+              <w:t>6</w:t>
             </w:r>
           </w:p>
         </w:tc>
@@ -8386,7 +8400,14 @@
                 <w:sz w:val="22"/>
                 <w:szCs w:val="22"/>
               </w:rPr>
-              <w:t>LC13</w:t>
+              <w:t>LC1</w:t>
+            </w:r>
+            <w:r>
+              <w:rPr>
+                <w:sz w:val="22"/>
+                <w:szCs w:val="22"/>
+              </w:rPr>
+              <w:t>7</w:t>
             </w:r>
           </w:p>
         </w:tc>
@@ -17109,7 +17130,7 @@
         <w:sz w:val="16"/>
         <w:szCs w:val="16"/>
       </w:rPr>
-      <w:t>8</w:t>
+      <w:t>4</w:t>
     </w:r>
     <w:r>
       <w:rPr>
@@ -21656,7 +21677,7 @@
 </file>
 
 <file path=customXml/itemProps1.xml><?xml version="1.0" encoding="utf-8"?>
-<ds:datastoreItem xmlns:ds="http://schemas.openxmlformats.org/officeDocument/2006/customXml" ds:itemID="{D1B1EC8D-D2DF-4AE5-9A60-CCFA9D7A78D2}">
+<ds:datastoreItem xmlns:ds="http://schemas.openxmlformats.org/officeDocument/2006/customXml" ds:itemID="{83E3705F-E7EC-444C-BE0D-FB737862BCFF}">
   <ds:schemaRefs>
     <ds:schemaRef ds:uri="http://schemas.openxmlformats.org/officeDocument/2006/bibliography"/>
   </ds:schemaRefs>

</xml_diff>